<commit_message>
MAJOR UPD FOR SPEAKERS PAGE
</commit_message>
<xml_diff>
--- a/README FOR UPLOADING IN HOSTINGER.docx
+++ b/README FOR UPLOADING IN HOSTINGER.docx
@@ -587,14 +587,6 @@
     <w:p>
       <w:pPr>
         <w:rPr>
-          <w:sz w:val="24"/>
-          <w:szCs w:val="24"/>
-        </w:rPr>
-      </w:pPr>
-    </w:p>
-    <w:p>
-      <w:pPr>
-        <w:rPr>
           <w:b/>
           <w:bCs/>
           <w:sz w:val="24"/>
@@ -754,26 +746,551 @@
     <w:p>
       <w:pPr>
         <w:rPr>
+          <w:b/>
+          <w:bCs/>
+          <w:sz w:val="24"/>
+          <w:szCs w:val="24"/>
+        </w:rPr>
+      </w:pPr>
+      <w:r>
+        <w:rPr>
+          <w:b/>
+          <w:bCs/>
+          <w:sz w:val="24"/>
+          <w:szCs w:val="24"/>
+        </w:rPr>
+        <w:t>UPDATING USER TABLE IN DATABASE</w:t>
+      </w:r>
+    </w:p>
+    <w:p>
+      <w:pPr>
+        <w:pStyle w:val="ListParagraph"/>
+        <w:numPr>
+          <w:ilvl w:val="0"/>
+          <w:numId w:val="3"/>
+        </w:numPr>
+        <w:rPr>
+          <w:b/>
+          <w:bCs/>
+          <w:sz w:val="24"/>
+          <w:szCs w:val="24"/>
+          <w:u w:val="single"/>
+        </w:rPr>
+      </w:pPr>
+      <w:r>
+        <w:rPr>
+          <w:sz w:val="24"/>
+          <w:szCs w:val="24"/>
+        </w:rPr>
+        <w:t xml:space="preserve">Make sure </w:t>
+      </w:r>
+      <w:proofErr w:type="spellStart"/>
+      <w:r>
+        <w:rPr>
+          <w:sz w:val="24"/>
+          <w:szCs w:val="24"/>
+        </w:rPr>
+        <w:t>na</w:t>
+      </w:r>
+      <w:proofErr w:type="spellEnd"/>
+      <w:r>
+        <w:rPr>
+          <w:sz w:val="24"/>
+          <w:szCs w:val="24"/>
+        </w:rPr>
+        <w:t xml:space="preserve"> </w:t>
+      </w:r>
+      <w:proofErr w:type="spellStart"/>
+      <w:r>
+        <w:rPr>
+          <w:sz w:val="24"/>
+          <w:szCs w:val="24"/>
+        </w:rPr>
+        <w:t>naka</w:t>
+      </w:r>
+      <w:proofErr w:type="spellEnd"/>
+      <w:r>
+        <w:rPr>
+          <w:sz w:val="24"/>
+          <w:szCs w:val="24"/>
+        </w:rPr>
+        <w:t xml:space="preserve"> upload </w:t>
+      </w:r>
+      <w:proofErr w:type="spellStart"/>
+      <w:r>
+        <w:rPr>
+          <w:sz w:val="24"/>
+          <w:szCs w:val="24"/>
+        </w:rPr>
+        <w:t>na</w:t>
+      </w:r>
+      <w:proofErr w:type="spellEnd"/>
+      <w:r>
+        <w:rPr>
+          <w:sz w:val="24"/>
+          <w:szCs w:val="24"/>
+        </w:rPr>
+        <w:t xml:space="preserve"> </w:t>
+      </w:r>
+      <w:proofErr w:type="spellStart"/>
+      <w:r>
+        <w:rPr>
+          <w:sz w:val="24"/>
+          <w:szCs w:val="24"/>
+        </w:rPr>
+        <w:t>yung</w:t>
+      </w:r>
+      <w:proofErr w:type="spellEnd"/>
+      <w:r>
+        <w:rPr>
+          <w:sz w:val="24"/>
+          <w:szCs w:val="24"/>
+        </w:rPr>
+        <w:t xml:space="preserve"> </w:t>
+      </w:r>
+      <w:r>
+        <w:rPr>
+          <w:b/>
+          <w:bCs/>
+          <w:sz w:val="24"/>
+          <w:szCs w:val="24"/>
+          <w:u w:val="single"/>
+        </w:rPr>
+        <w:t xml:space="preserve">update migration ng </w:t>
+      </w:r>
+      <w:proofErr w:type="gramStart"/>
+      <w:r>
+        <w:rPr>
+          <w:b/>
+          <w:bCs/>
+          <w:sz w:val="24"/>
+          <w:szCs w:val="24"/>
+          <w:u w:val="single"/>
+        </w:rPr>
+        <w:t>users</w:t>
+      </w:r>
+      <w:proofErr w:type="gramEnd"/>
+      <w:r>
+        <w:rPr>
+          <w:b/>
+          <w:bCs/>
+          <w:sz w:val="24"/>
+          <w:szCs w:val="24"/>
+          <w:u w:val="single"/>
+        </w:rPr>
+        <w:t xml:space="preserve"> table </w:t>
+      </w:r>
+    </w:p>
+    <w:p>
+      <w:pPr>
+        <w:pStyle w:val="ListParagraph"/>
+        <w:rPr>
+          <w:b/>
+          <w:bCs/>
+          <w:sz w:val="24"/>
+          <w:szCs w:val="24"/>
+        </w:rPr>
+      </w:pPr>
+      <w:r>
+        <w:rPr>
+          <w:b/>
+          <w:bCs/>
+          <w:sz w:val="24"/>
+          <w:szCs w:val="24"/>
+        </w:rPr>
+        <w:drawing>
+          <wp:inline distT="0" distB="0" distL="0" distR="0" wp14:anchorId="1FBE6E57" wp14:editId="679BD1A6">
+            <wp:extent cx="3115110" cy="247685"/>
+            <wp:effectExtent l="0" t="0" r="0" b="0"/>
+            <wp:docPr id="803082080" name="Picture 1"/>
+            <wp:cNvGraphicFramePr>
+              <a:graphicFrameLocks xmlns:a="http://schemas.openxmlformats.org/drawingml/2006/main" noChangeAspect="1"/>
+            </wp:cNvGraphicFramePr>
+            <a:graphic xmlns:a="http://schemas.openxmlformats.org/drawingml/2006/main">
+              <a:graphicData uri="http://schemas.openxmlformats.org/drawingml/2006/picture">
+                <pic:pic xmlns:pic="http://schemas.openxmlformats.org/drawingml/2006/picture">
+                  <pic:nvPicPr>
+                    <pic:cNvPr id="803082080" name=""/>
+                    <pic:cNvPicPr/>
+                  </pic:nvPicPr>
+                  <pic:blipFill>
+                    <a:blip r:embed="rId6"/>
+                    <a:stretch>
+                      <a:fillRect/>
+                    </a:stretch>
+                  </pic:blipFill>
+                  <pic:spPr>
+                    <a:xfrm>
+                      <a:off x="0" y="0"/>
+                      <a:ext cx="3115110" cy="247685"/>
+                    </a:xfrm>
+                    <a:prstGeom prst="rect">
+                      <a:avLst/>
+                    </a:prstGeom>
+                  </pic:spPr>
+                </pic:pic>
+              </a:graphicData>
+            </a:graphic>
+          </wp:inline>
+        </w:drawing>
+      </w:r>
+    </w:p>
+    <w:p>
+      <w:pPr>
+        <w:pStyle w:val="ListParagraph"/>
+        <w:numPr>
+          <w:ilvl w:val="0"/>
+          <w:numId w:val="3"/>
+        </w:numPr>
+        <w:rPr>
+          <w:b/>
+          <w:bCs/>
+          <w:sz w:val="24"/>
+          <w:szCs w:val="24"/>
+        </w:rPr>
+      </w:pPr>
+      <w:r>
+        <w:rPr>
+          <w:b/>
+          <w:bCs/>
+          <w:sz w:val="24"/>
+          <w:szCs w:val="24"/>
+        </w:rPr>
+        <w:t xml:space="preserve">Run: </w:t>
+      </w:r>
+      <w:proofErr w:type="spellStart"/>
+      <w:r>
+        <w:rPr>
+          <w:sz w:val="24"/>
+          <w:szCs w:val="24"/>
+        </w:rPr>
+        <w:t>php</w:t>
+      </w:r>
+      <w:proofErr w:type="spellEnd"/>
+      <w:r>
+        <w:rPr>
+          <w:sz w:val="24"/>
+          <w:szCs w:val="24"/>
+        </w:rPr>
+        <w:t xml:space="preserve"> artisan migrate </w:t>
+      </w:r>
+      <w:r>
+        <w:rPr>
+          <w:sz w:val="24"/>
+          <w:szCs w:val="24"/>
+        </w:rPr>
+        <w:t xml:space="preserve">(No need </w:t>
+      </w:r>
+      <w:proofErr w:type="spellStart"/>
+      <w:r>
+        <w:rPr>
+          <w:sz w:val="24"/>
+          <w:szCs w:val="24"/>
+        </w:rPr>
+        <w:t>na</w:t>
+      </w:r>
+      <w:proofErr w:type="spellEnd"/>
+      <w:r>
+        <w:rPr>
+          <w:sz w:val="24"/>
+          <w:szCs w:val="24"/>
+        </w:rPr>
+        <w:t xml:space="preserve"> mag rollback and never </w:t>
+      </w:r>
+      <w:proofErr w:type="spellStart"/>
+      <w:r>
+        <w:rPr>
+          <w:sz w:val="24"/>
+          <w:szCs w:val="24"/>
+        </w:rPr>
+        <w:t>gagawin</w:t>
+      </w:r>
+      <w:proofErr w:type="spellEnd"/>
+      <w:r>
+        <w:rPr>
+          <w:sz w:val="24"/>
+          <w:szCs w:val="24"/>
+        </w:rPr>
+        <w:t xml:space="preserve"> </w:t>
+      </w:r>
+      <w:proofErr w:type="spellStart"/>
+      <w:r>
+        <w:rPr>
+          <w:sz w:val="24"/>
+          <w:szCs w:val="24"/>
+        </w:rPr>
+        <w:t>dahil</w:t>
+      </w:r>
+      <w:proofErr w:type="spellEnd"/>
+      <w:r>
+        <w:rPr>
+          <w:sz w:val="24"/>
+          <w:szCs w:val="24"/>
+        </w:rPr>
+        <w:t xml:space="preserve"> </w:t>
+      </w:r>
+      <w:proofErr w:type="spellStart"/>
+      <w:r>
+        <w:rPr>
+          <w:sz w:val="24"/>
+          <w:szCs w:val="24"/>
+        </w:rPr>
+        <w:t>marereset</w:t>
+      </w:r>
+      <w:proofErr w:type="spellEnd"/>
+      <w:r>
+        <w:rPr>
+          <w:sz w:val="24"/>
+          <w:szCs w:val="24"/>
+        </w:rPr>
+        <w:t xml:space="preserve"> ang database. Meaning </w:t>
+      </w:r>
+      <w:proofErr w:type="spellStart"/>
+      <w:r>
+        <w:rPr>
+          <w:sz w:val="24"/>
+          <w:szCs w:val="24"/>
+        </w:rPr>
+        <w:t>mawawala</w:t>
+      </w:r>
+      <w:proofErr w:type="spellEnd"/>
+      <w:r>
+        <w:rPr>
+          <w:sz w:val="24"/>
+          <w:szCs w:val="24"/>
+        </w:rPr>
+        <w:t xml:space="preserve"> </w:t>
+      </w:r>
+      <w:proofErr w:type="spellStart"/>
+      <w:r>
+        <w:rPr>
+          <w:sz w:val="24"/>
+          <w:szCs w:val="24"/>
+        </w:rPr>
+        <w:t>yung</w:t>
+      </w:r>
+      <w:proofErr w:type="spellEnd"/>
+      <w:r>
+        <w:rPr>
+          <w:sz w:val="24"/>
+          <w:szCs w:val="24"/>
+        </w:rPr>
+        <w:t xml:space="preserve"> </w:t>
+      </w:r>
+      <w:proofErr w:type="spellStart"/>
+      <w:r>
+        <w:rPr>
+          <w:sz w:val="24"/>
+          <w:szCs w:val="24"/>
+        </w:rPr>
+        <w:t>mga</w:t>
+      </w:r>
+      <w:proofErr w:type="spellEnd"/>
+      <w:r>
+        <w:rPr>
+          <w:sz w:val="24"/>
+          <w:szCs w:val="24"/>
+        </w:rPr>
+        <w:t xml:space="preserve"> nag register</w:t>
+      </w:r>
+      <w:r>
+        <w:rPr>
+          <w:sz w:val="24"/>
+          <w:szCs w:val="24"/>
+        </w:rPr>
+        <w:t>.</w:t>
+      </w:r>
+      <w:r>
+        <w:rPr>
+          <w:sz w:val="24"/>
+          <w:szCs w:val="24"/>
+        </w:rPr>
+        <w:t>)</w:t>
+      </w:r>
+    </w:p>
+    <w:p>
+      <w:pPr>
+        <w:pStyle w:val="ListParagraph"/>
+        <w:numPr>
+          <w:ilvl w:val="0"/>
+          <w:numId w:val="3"/>
+        </w:numPr>
+        <w:rPr>
           <w:sz w:val="18"/>
           <w:szCs w:val="18"/>
         </w:rPr>
       </w:pPr>
-    </w:p>
-    <w:p>
-      <w:pPr>
-        <w:rPr>
-          <w:sz w:val="18"/>
-          <w:szCs w:val="18"/>
-        </w:rPr>
-      </w:pPr>
-    </w:p>
-    <w:p>
-      <w:pPr>
-        <w:rPr>
-          <w:sz w:val="18"/>
-          <w:szCs w:val="18"/>
-        </w:rPr>
-      </w:pPr>
+      <w:r>
+        <w:rPr>
+          <w:b/>
+          <w:bCs/>
+          <w:sz w:val="24"/>
+          <w:szCs w:val="24"/>
+        </w:rPr>
+        <w:t xml:space="preserve">Run: </w:t>
+      </w:r>
+      <w:proofErr w:type="spellStart"/>
+      <w:r>
+        <w:rPr>
+          <w:sz w:val="24"/>
+          <w:szCs w:val="24"/>
+        </w:rPr>
+        <w:t>php</w:t>
+      </w:r>
+      <w:proofErr w:type="spellEnd"/>
+      <w:r>
+        <w:rPr>
+          <w:sz w:val="24"/>
+          <w:szCs w:val="24"/>
+        </w:rPr>
+        <w:t xml:space="preserve"> artisan </w:t>
+      </w:r>
+      <w:proofErr w:type="spellStart"/>
+      <w:proofErr w:type="gramStart"/>
+      <w:r>
+        <w:rPr>
+          <w:sz w:val="24"/>
+          <w:szCs w:val="24"/>
+        </w:rPr>
+        <w:t>db:seed</w:t>
+      </w:r>
+      <w:proofErr w:type="spellEnd"/>
+      <w:proofErr w:type="gramEnd"/>
+      <w:r>
+        <w:rPr>
+          <w:sz w:val="24"/>
+          <w:szCs w:val="24"/>
+        </w:rPr>
+        <w:t xml:space="preserve"> (para </w:t>
+      </w:r>
+      <w:proofErr w:type="spellStart"/>
+      <w:r>
+        <w:rPr>
+          <w:sz w:val="24"/>
+          <w:szCs w:val="24"/>
+        </w:rPr>
+        <w:t>sa</w:t>
+      </w:r>
+      <w:proofErr w:type="spellEnd"/>
+      <w:r>
+        <w:rPr>
+          <w:sz w:val="24"/>
+          <w:szCs w:val="24"/>
+        </w:rPr>
+        <w:t xml:space="preserve"> </w:t>
+      </w:r>
+      <w:proofErr w:type="spellStart"/>
+      <w:r>
+        <w:rPr>
+          <w:sz w:val="24"/>
+          <w:szCs w:val="24"/>
+        </w:rPr>
+        <w:t>mga</w:t>
+      </w:r>
+      <w:proofErr w:type="spellEnd"/>
+      <w:r>
+        <w:rPr>
+          <w:sz w:val="24"/>
+          <w:szCs w:val="24"/>
+        </w:rPr>
+        <w:t xml:space="preserve"> speakers. Pag mag add ng additional speakers, manually </w:t>
+      </w:r>
+      <w:proofErr w:type="spellStart"/>
+      <w:r>
+        <w:rPr>
+          <w:sz w:val="24"/>
+          <w:szCs w:val="24"/>
+        </w:rPr>
+        <w:t>nalang</w:t>
+      </w:r>
+      <w:proofErr w:type="spellEnd"/>
+      <w:r>
+        <w:rPr>
+          <w:sz w:val="24"/>
+          <w:szCs w:val="24"/>
+        </w:rPr>
+        <w:t xml:space="preserve"> </w:t>
+      </w:r>
+      <w:proofErr w:type="spellStart"/>
+      <w:r>
+        <w:rPr>
+          <w:sz w:val="24"/>
+          <w:szCs w:val="24"/>
+        </w:rPr>
+        <w:t>sa</w:t>
+      </w:r>
+      <w:proofErr w:type="spellEnd"/>
+      <w:r>
+        <w:rPr>
+          <w:sz w:val="24"/>
+          <w:szCs w:val="24"/>
+        </w:rPr>
+        <w:t xml:space="preserve"> database ng </w:t>
+      </w:r>
+      <w:proofErr w:type="spellStart"/>
+      <w:r>
+        <w:rPr>
+          <w:sz w:val="24"/>
+          <w:szCs w:val="24"/>
+        </w:rPr>
+        <w:t>hostinger</w:t>
+      </w:r>
+      <w:proofErr w:type="spellEnd"/>
+      <w:r>
+        <w:rPr>
+          <w:sz w:val="24"/>
+          <w:szCs w:val="24"/>
+        </w:rPr>
+        <w:t xml:space="preserve">. Add </w:t>
+      </w:r>
+      <w:proofErr w:type="spellStart"/>
+      <w:r>
+        <w:rPr>
+          <w:sz w:val="24"/>
+          <w:szCs w:val="24"/>
+        </w:rPr>
+        <w:t>yung</w:t>
+      </w:r>
+      <w:proofErr w:type="spellEnd"/>
+      <w:r>
+        <w:rPr>
+          <w:sz w:val="24"/>
+          <w:szCs w:val="24"/>
+        </w:rPr>
+        <w:t xml:space="preserve"> name, email, at password </w:t>
+      </w:r>
+      <w:proofErr w:type="spellStart"/>
+      <w:r>
+        <w:rPr>
+          <w:sz w:val="24"/>
+          <w:szCs w:val="24"/>
+        </w:rPr>
+        <w:t>na</w:t>
+      </w:r>
+      <w:proofErr w:type="spellEnd"/>
+      <w:r>
+        <w:rPr>
+          <w:sz w:val="24"/>
+          <w:szCs w:val="24"/>
+        </w:rPr>
+        <w:t xml:space="preserve"> </w:t>
+      </w:r>
+      <w:proofErr w:type="spellStart"/>
+      <w:r>
+        <w:rPr>
+          <w:sz w:val="24"/>
+          <w:szCs w:val="24"/>
+        </w:rPr>
+        <w:t>naka</w:t>
+      </w:r>
+      <w:proofErr w:type="spellEnd"/>
+      <w:r>
+        <w:rPr>
+          <w:sz w:val="24"/>
+          <w:szCs w:val="24"/>
+        </w:rPr>
+        <w:t xml:space="preserve"> encrypt.)</w:t>
+      </w:r>
     </w:p>
     <w:sectPr>
       <w:pgSz w:w="12240" w:h="15840"/>
@@ -901,6 +1418,119 @@
     </w:lvl>
   </w:abstractNum>
   <w:abstractNum w:abstractNumId="1" w15:restartNumberingAfterBreak="0">
+    <w:nsid w:val="273E2865"/>
+    <w:multiLevelType w:val="hybridMultilevel"/>
+    <w:tmpl w:val="9DEE44F8"/>
+    <w:lvl w:ilvl="0" w:tplc="34090001">
+      <w:start w:val="1"/>
+      <w:numFmt w:val="bullet"/>
+      <w:lvlText w:val=""/>
+      <w:lvlJc w:val="left"/>
+      <w:pPr>
+        <w:ind w:left="720" w:hanging="360"/>
+      </w:pPr>
+      <w:rPr>
+        <w:rFonts w:ascii="Symbol" w:hAnsi="Symbol" w:hint="default"/>
+      </w:rPr>
+    </w:lvl>
+    <w:lvl w:ilvl="1" w:tplc="34090003" w:tentative="1">
+      <w:start w:val="1"/>
+      <w:numFmt w:val="bullet"/>
+      <w:lvlText w:val="o"/>
+      <w:lvlJc w:val="left"/>
+      <w:pPr>
+        <w:ind w:left="1440" w:hanging="360"/>
+      </w:pPr>
+      <w:rPr>
+        <w:rFonts w:ascii="Courier New" w:hAnsi="Courier New" w:cs="Courier New" w:hint="default"/>
+      </w:rPr>
+    </w:lvl>
+    <w:lvl w:ilvl="2" w:tplc="34090005" w:tentative="1">
+      <w:start w:val="1"/>
+      <w:numFmt w:val="bullet"/>
+      <w:lvlText w:val=""/>
+      <w:lvlJc w:val="left"/>
+      <w:pPr>
+        <w:ind w:left="2160" w:hanging="360"/>
+      </w:pPr>
+      <w:rPr>
+        <w:rFonts w:ascii="Wingdings" w:hAnsi="Wingdings" w:hint="default"/>
+      </w:rPr>
+    </w:lvl>
+    <w:lvl w:ilvl="3" w:tplc="34090001" w:tentative="1">
+      <w:start w:val="1"/>
+      <w:numFmt w:val="bullet"/>
+      <w:lvlText w:val=""/>
+      <w:lvlJc w:val="left"/>
+      <w:pPr>
+        <w:ind w:left="2880" w:hanging="360"/>
+      </w:pPr>
+      <w:rPr>
+        <w:rFonts w:ascii="Symbol" w:hAnsi="Symbol" w:hint="default"/>
+      </w:rPr>
+    </w:lvl>
+    <w:lvl w:ilvl="4" w:tplc="34090003" w:tentative="1">
+      <w:start w:val="1"/>
+      <w:numFmt w:val="bullet"/>
+      <w:lvlText w:val="o"/>
+      <w:lvlJc w:val="left"/>
+      <w:pPr>
+        <w:ind w:left="3600" w:hanging="360"/>
+      </w:pPr>
+      <w:rPr>
+        <w:rFonts w:ascii="Courier New" w:hAnsi="Courier New" w:cs="Courier New" w:hint="default"/>
+      </w:rPr>
+    </w:lvl>
+    <w:lvl w:ilvl="5" w:tplc="34090005" w:tentative="1">
+      <w:start w:val="1"/>
+      <w:numFmt w:val="bullet"/>
+      <w:lvlText w:val=""/>
+      <w:lvlJc w:val="left"/>
+      <w:pPr>
+        <w:ind w:left="4320" w:hanging="360"/>
+      </w:pPr>
+      <w:rPr>
+        <w:rFonts w:ascii="Wingdings" w:hAnsi="Wingdings" w:hint="default"/>
+      </w:rPr>
+    </w:lvl>
+    <w:lvl w:ilvl="6" w:tplc="34090001" w:tentative="1">
+      <w:start w:val="1"/>
+      <w:numFmt w:val="bullet"/>
+      <w:lvlText w:val=""/>
+      <w:lvlJc w:val="left"/>
+      <w:pPr>
+        <w:ind w:left="5040" w:hanging="360"/>
+      </w:pPr>
+      <w:rPr>
+        <w:rFonts w:ascii="Symbol" w:hAnsi="Symbol" w:hint="default"/>
+      </w:rPr>
+    </w:lvl>
+    <w:lvl w:ilvl="7" w:tplc="34090003" w:tentative="1">
+      <w:start w:val="1"/>
+      <w:numFmt w:val="bullet"/>
+      <w:lvlText w:val="o"/>
+      <w:lvlJc w:val="left"/>
+      <w:pPr>
+        <w:ind w:left="5760" w:hanging="360"/>
+      </w:pPr>
+      <w:rPr>
+        <w:rFonts w:ascii="Courier New" w:hAnsi="Courier New" w:cs="Courier New" w:hint="default"/>
+      </w:rPr>
+    </w:lvl>
+    <w:lvl w:ilvl="8" w:tplc="34090005" w:tentative="1">
+      <w:start w:val="1"/>
+      <w:numFmt w:val="bullet"/>
+      <w:lvlText w:val=""/>
+      <w:lvlJc w:val="left"/>
+      <w:pPr>
+        <w:ind w:left="6480" w:hanging="360"/>
+      </w:pPr>
+      <w:rPr>
+        <w:rFonts w:ascii="Wingdings" w:hAnsi="Wingdings" w:hint="default"/>
+      </w:rPr>
+    </w:lvl>
+  </w:abstractNum>
+  <w:abstractNum w:abstractNumId="2" w15:restartNumberingAfterBreak="0">
     <w:nsid w:val="57767FD0"/>
     <w:multiLevelType w:val="hybridMultilevel"/>
     <w:tmpl w:val="623CF78E"/>
@@ -1017,6 +1647,9 @@
     <w:abstractNumId w:val="0"/>
   </w:num>
   <w:num w:numId="2" w16cid:durableId="100996772">
+    <w:abstractNumId w:val="2"/>
+  </w:num>
+  <w:num w:numId="3" w16cid:durableId="1425297390">
     <w:abstractNumId w:val="1"/>
   </w:num>
 </w:numbering>

</xml_diff>

<commit_message>
major upds, qr codes uploaded
</commit_message>
<xml_diff>
--- a/README FOR UPLOADING IN HOSTINGER.docx
+++ b/README FOR UPLOADING IN HOSTINGER.docx
@@ -93,6 +93,147 @@
     </w:p>
     <w:p>
       <w:pPr>
+        <w:rPr>
+          <w:sz w:val="24"/>
+          <w:szCs w:val="24"/>
+        </w:rPr>
+      </w:pPr>
+      <w:r>
+        <w:rPr>
+          <w:sz w:val="24"/>
+          <w:szCs w:val="24"/>
+        </w:rPr>
+        <w:t>curl -o- https://raw.githubusercontent.com/nvm-sh/nvm/v0.39.1/install.sh | bash</w:t>
+      </w:r>
+    </w:p>
+    <w:p>
+      <w:pPr>
+        <w:rPr>
+          <w:sz w:val="24"/>
+          <w:szCs w:val="24"/>
+        </w:rPr>
+      </w:pPr>
+      <w:r>
+        <w:rPr>
+          <w:sz w:val="24"/>
+          <w:szCs w:val="24"/>
+        </w:rPr>
+        <w:t>export NVM_DIR="$([ -z "${XDG_CONFIG_HOME-}</w:t>
+      </w:r>
+      <w:proofErr w:type="gramStart"/>
+      <w:r>
+        <w:rPr>
+          <w:sz w:val="24"/>
+          <w:szCs w:val="24"/>
+        </w:rPr>
+        <w:t>" ]</w:t>
+      </w:r>
+      <w:proofErr w:type="gramEnd"/>
+      <w:r>
+        <w:rPr>
+          <w:sz w:val="24"/>
+          <w:szCs w:val="24"/>
+        </w:rPr>
+        <w:t xml:space="preserve"> &amp;&amp; </w:t>
+      </w:r>
+      <w:proofErr w:type="spellStart"/>
+      <w:r>
+        <w:rPr>
+          <w:sz w:val="24"/>
+          <w:szCs w:val="24"/>
+        </w:rPr>
+        <w:t>printf</w:t>
+      </w:r>
+      <w:proofErr w:type="spellEnd"/>
+      <w:r>
+        <w:rPr>
+          <w:sz w:val="24"/>
+          <w:szCs w:val="24"/>
+        </w:rPr>
+        <w:t xml:space="preserve"> %s "${HOME}/.</w:t>
+      </w:r>
+      <w:proofErr w:type="spellStart"/>
+      <w:r>
+        <w:rPr>
+          <w:sz w:val="24"/>
+          <w:szCs w:val="24"/>
+        </w:rPr>
+        <w:t>nvm</w:t>
+      </w:r>
+      <w:proofErr w:type="spellEnd"/>
+      <w:r>
+        <w:rPr>
+          <w:sz w:val="24"/>
+          <w:szCs w:val="24"/>
+        </w:rPr>
+        <w:t xml:space="preserve">" || </w:t>
+      </w:r>
+      <w:proofErr w:type="spellStart"/>
+      <w:r>
+        <w:rPr>
+          <w:sz w:val="24"/>
+          <w:szCs w:val="24"/>
+        </w:rPr>
+        <w:t>printf</w:t>
+      </w:r>
+      <w:proofErr w:type="spellEnd"/>
+      <w:r>
+        <w:rPr>
+          <w:sz w:val="24"/>
+          <w:szCs w:val="24"/>
+        </w:rPr>
+        <w:t xml:space="preserve"> %s "${XDG_CONFIG_HOME}/</w:t>
+      </w:r>
+      <w:proofErr w:type="spellStart"/>
+      <w:r>
+        <w:rPr>
+          <w:sz w:val="24"/>
+          <w:szCs w:val="24"/>
+        </w:rPr>
+        <w:t>nvm</w:t>
+      </w:r>
+      <w:proofErr w:type="spellEnd"/>
+      <w:r>
+        <w:rPr>
+          <w:sz w:val="24"/>
+          <w:szCs w:val="24"/>
+        </w:rPr>
+        <w:t>")"</w:t>
+      </w:r>
+    </w:p>
+    <w:p>
+      <w:pPr>
+        <w:rPr>
+          <w:sz w:val="24"/>
+          <w:szCs w:val="24"/>
+        </w:rPr>
+      </w:pPr>
+      <w:r>
+        <w:rPr>
+          <w:sz w:val="24"/>
+          <w:szCs w:val="24"/>
+        </w:rPr>
+        <w:t>[ -s "$NVM_DIR/nvm.sh</w:t>
+      </w:r>
+      <w:proofErr w:type="gramStart"/>
+      <w:r>
+        <w:rPr>
+          <w:sz w:val="24"/>
+          <w:szCs w:val="24"/>
+        </w:rPr>
+        <w:t>" ]</w:t>
+      </w:r>
+      <w:proofErr w:type="gramEnd"/>
+      <w:r>
+        <w:rPr>
+          <w:sz w:val="24"/>
+          <w:szCs w:val="24"/>
+        </w:rPr>
+        <w:t xml:space="preserve"> &amp;&amp; \. "$NVM_DIR/nvm.sh"</w:t>
+      </w:r>
+    </w:p>
+    <w:p>
+      <w:pPr>
         <w:pStyle w:val="ListParagraph"/>
         <w:numPr>
           <w:ilvl w:val="0"/>
@@ -103,12 +244,21 @@
           <w:szCs w:val="24"/>
         </w:rPr>
       </w:pPr>
-      <w:r>
-        <w:rPr>
-          <w:sz w:val="24"/>
-          <w:szCs w:val="24"/>
-        </w:rPr>
-        <w:t>curl -o- https://raw.githubusercontent.com/nvm-sh/nvm/v0.39.1/install.sh | bash</w:t>
+      <w:proofErr w:type="spellStart"/>
+      <w:r>
+        <w:rPr>
+          <w:sz w:val="24"/>
+          <w:szCs w:val="24"/>
+        </w:rPr>
+        <w:t>nvm</w:t>
+      </w:r>
+      <w:proofErr w:type="spellEnd"/>
+      <w:r>
+        <w:rPr>
+          <w:sz w:val="24"/>
+          <w:szCs w:val="24"/>
+        </w:rPr>
+        <w:t xml:space="preserve"> install 16</w:t>
       </w:r>
     </w:p>
     <w:p>
@@ -123,45 +273,6 @@
           <w:szCs w:val="24"/>
         </w:rPr>
       </w:pPr>
-      <w:r>
-        <w:rPr>
-          <w:sz w:val="24"/>
-          <w:szCs w:val="24"/>
-        </w:rPr>
-        <w:t>export NVM_DIR="$([ -z "${XDG_CONFIG_HOME-}</w:t>
-      </w:r>
-      <w:proofErr w:type="gramStart"/>
-      <w:r>
-        <w:rPr>
-          <w:sz w:val="24"/>
-          <w:szCs w:val="24"/>
-        </w:rPr>
-        <w:t>" ]</w:t>
-      </w:r>
-      <w:proofErr w:type="gramEnd"/>
-      <w:r>
-        <w:rPr>
-          <w:sz w:val="24"/>
-          <w:szCs w:val="24"/>
-        </w:rPr>
-        <w:t xml:space="preserve"> &amp;&amp; </w:t>
-      </w:r>
-      <w:proofErr w:type="spellStart"/>
-      <w:r>
-        <w:rPr>
-          <w:sz w:val="24"/>
-          <w:szCs w:val="24"/>
-        </w:rPr>
-        <w:t>printf</w:t>
-      </w:r>
-      <w:proofErr w:type="spellEnd"/>
-      <w:r>
-        <w:rPr>
-          <w:sz w:val="24"/>
-          <w:szCs w:val="24"/>
-        </w:rPr>
-        <w:t xml:space="preserve"> %s "${HOME}/.</w:t>
-      </w:r>
       <w:proofErr w:type="spellStart"/>
       <w:r>
         <w:rPr>
@@ -176,71 +287,7 @@
           <w:sz w:val="24"/>
           <w:szCs w:val="24"/>
         </w:rPr>
-        <w:t xml:space="preserve">" || </w:t>
-      </w:r>
-      <w:proofErr w:type="spellStart"/>
-      <w:r>
-        <w:rPr>
-          <w:sz w:val="24"/>
-          <w:szCs w:val="24"/>
-        </w:rPr>
-        <w:t>printf</w:t>
-      </w:r>
-      <w:proofErr w:type="spellEnd"/>
-      <w:r>
-        <w:rPr>
-          <w:sz w:val="24"/>
-          <w:szCs w:val="24"/>
-        </w:rPr>
-        <w:t xml:space="preserve"> %s "${XDG_CONFIG_HOME}/</w:t>
-      </w:r>
-      <w:proofErr w:type="spellStart"/>
-      <w:r>
-        <w:rPr>
-          <w:sz w:val="24"/>
-          <w:szCs w:val="24"/>
-        </w:rPr>
-        <w:t>nvm</w:t>
-      </w:r>
-      <w:proofErr w:type="spellEnd"/>
-      <w:r>
-        <w:rPr>
-          <w:sz w:val="24"/>
-          <w:szCs w:val="24"/>
-        </w:rPr>
-        <w:t>")"</w:t>
-      </w:r>
-    </w:p>
-    <w:p>
-      <w:pPr>
-        <w:pStyle w:val="ListParagraph"/>
-        <w:rPr>
-          <w:sz w:val="24"/>
-          <w:szCs w:val="24"/>
-        </w:rPr>
-      </w:pPr>
-      <w:r>
-        <w:rPr>
-          <w:sz w:val="24"/>
-          <w:szCs w:val="24"/>
-        </w:rPr>
-        <w:t>[ -s "$NVM_DIR/nvm.sh</w:t>
-      </w:r>
-      <w:proofErr w:type="gramStart"/>
-      <w:r>
-        <w:rPr>
-          <w:sz w:val="24"/>
-          <w:szCs w:val="24"/>
-        </w:rPr>
-        <w:t>" ]</w:t>
-      </w:r>
-      <w:proofErr w:type="gramEnd"/>
-      <w:r>
-        <w:rPr>
-          <w:sz w:val="24"/>
-          <w:szCs w:val="24"/>
-        </w:rPr>
-        <w:t xml:space="preserve"> &amp;&amp; \. "$NVM_DIR/nvm.sh"</w:t>
+        <w:t xml:space="preserve"> use 16</w:t>
       </w:r>
     </w:p>
     <w:p>
@@ -255,21 +302,12 @@
           <w:szCs w:val="24"/>
         </w:rPr>
       </w:pPr>
-      <w:proofErr w:type="spellStart"/>
-      <w:r>
-        <w:rPr>
-          <w:sz w:val="24"/>
-          <w:szCs w:val="24"/>
-        </w:rPr>
-        <w:t>nvm</w:t>
-      </w:r>
-      <w:proofErr w:type="spellEnd"/>
-      <w:r>
-        <w:rPr>
-          <w:sz w:val="24"/>
-          <w:szCs w:val="24"/>
-        </w:rPr>
-        <w:t xml:space="preserve"> install 16</w:t>
+      <w:r>
+        <w:rPr>
+          <w:sz w:val="24"/>
+          <w:szCs w:val="24"/>
+        </w:rPr>
+        <w:t>node -v</w:t>
       </w:r>
     </w:p>
     <w:p>
@@ -290,15 +328,15 @@
           <w:sz w:val="24"/>
           <w:szCs w:val="24"/>
         </w:rPr>
-        <w:t>nvm</w:t>
-      </w:r>
-      <w:proofErr w:type="spellEnd"/>
-      <w:r>
-        <w:rPr>
-          <w:sz w:val="24"/>
-          <w:szCs w:val="24"/>
-        </w:rPr>
-        <w:t xml:space="preserve"> use 16</w:t>
+        <w:t>npm</w:t>
+      </w:r>
+      <w:proofErr w:type="spellEnd"/>
+      <w:r>
+        <w:rPr>
+          <w:sz w:val="24"/>
+          <w:szCs w:val="24"/>
+        </w:rPr>
+        <w:t xml:space="preserve"> -v</w:t>
       </w:r>
     </w:p>
     <w:p>
@@ -315,11 +353,42 @@
       </w:pPr>
       <w:r>
         <w:rPr>
-          <w:sz w:val="24"/>
-          <w:szCs w:val="24"/>
-        </w:rPr>
-        <w:t>node -v</w:t>
-      </w:r>
+          <w:rStyle w:val="hljs-builtin"/>
+          <w:sz w:val="24"/>
+          <w:szCs w:val="24"/>
+        </w:rPr>
+        <w:t>cd</w:t>
+      </w:r>
+      <w:r>
+        <w:rPr>
+          <w:sz w:val="24"/>
+          <w:szCs w:val="24"/>
+        </w:rPr>
+        <w:t xml:space="preserve"> /home/u179905176/domains/</w:t>
+      </w:r>
+      <w:r>
+        <w:rPr>
+          <w:sz w:val="24"/>
+          <w:szCs w:val="24"/>
+        </w:rPr>
+        <w:t>aca2025manila.org</w:t>
+      </w:r>
+      <w:r>
+        <w:rPr>
+          <w:sz w:val="24"/>
+          <w:szCs w:val="24"/>
+        </w:rPr>
+        <w:t>/</w:t>
+      </w:r>
+      <w:proofErr w:type="spellStart"/>
+      <w:r>
+        <w:rPr>
+          <w:sz w:val="24"/>
+          <w:szCs w:val="24"/>
+        </w:rPr>
+        <w:t>public_html</w:t>
+      </w:r>
+      <w:proofErr w:type="spellEnd"/>
     </w:p>
     <w:p>
       <w:pPr>
@@ -347,7 +416,7 @@
           <w:sz w:val="24"/>
           <w:szCs w:val="24"/>
         </w:rPr>
-        <w:t xml:space="preserve"> -v</w:t>
+        <w:t xml:space="preserve"> install</w:t>
       </w:r>
     </w:p>
     <w:p>
@@ -362,44 +431,22 @@
           <w:szCs w:val="24"/>
         </w:rPr>
       </w:pPr>
-      <w:r>
-        <w:rPr>
-          <w:rStyle w:val="hljs-builtin"/>
-          <w:sz w:val="24"/>
-          <w:szCs w:val="24"/>
-        </w:rPr>
-        <w:t>cd</w:t>
-      </w:r>
-      <w:r>
-        <w:rPr>
-          <w:sz w:val="24"/>
-          <w:szCs w:val="24"/>
-        </w:rPr>
-        <w:t xml:space="preserve"> /home/u179905176/domains/</w:t>
-      </w:r>
-      <w:r>
-        <w:rPr>
-          <w:sz w:val="24"/>
-          <w:szCs w:val="24"/>
-        </w:rPr>
-        <w:t>aca2025manila.org</w:t>
-      </w:r>
-      <w:r>
-        <w:rPr>
-          <w:sz w:val="24"/>
-          <w:szCs w:val="24"/>
-        </w:rPr>
-        <w:t>/</w:t>
-      </w:r>
-      <w:proofErr w:type="spellStart"/>
-      <w:r>
-        <w:rPr>
-          <w:sz w:val="24"/>
-          <w:szCs w:val="24"/>
-        </w:rPr>
-        <w:t>public_html</w:t>
-      </w:r>
-      <w:proofErr w:type="spellEnd"/>
+      <w:proofErr w:type="spellStart"/>
+      <w:r>
+        <w:rPr>
+          <w:sz w:val="24"/>
+          <w:szCs w:val="24"/>
+        </w:rPr>
+        <w:t>npm</w:t>
+      </w:r>
+      <w:proofErr w:type="spellEnd"/>
+      <w:r>
+        <w:rPr>
+          <w:sz w:val="24"/>
+          <w:szCs w:val="24"/>
+        </w:rPr>
+        <w:t xml:space="preserve"> run build</w:t>
+      </w:r>
     </w:p>
     <w:p>
       <w:pPr>
@@ -413,64 +460,6 @@
           <w:szCs w:val="24"/>
         </w:rPr>
       </w:pPr>
-      <w:proofErr w:type="spellStart"/>
-      <w:r>
-        <w:rPr>
-          <w:sz w:val="24"/>
-          <w:szCs w:val="24"/>
-        </w:rPr>
-        <w:t>npm</w:t>
-      </w:r>
-      <w:proofErr w:type="spellEnd"/>
-      <w:r>
-        <w:rPr>
-          <w:sz w:val="24"/>
-          <w:szCs w:val="24"/>
-        </w:rPr>
-        <w:t xml:space="preserve"> install</w:t>
-      </w:r>
-    </w:p>
-    <w:p>
-      <w:pPr>
-        <w:pStyle w:val="ListParagraph"/>
-        <w:numPr>
-          <w:ilvl w:val="0"/>
-          <w:numId w:val="1"/>
-        </w:numPr>
-        <w:rPr>
-          <w:sz w:val="24"/>
-          <w:szCs w:val="24"/>
-        </w:rPr>
-      </w:pPr>
-      <w:proofErr w:type="spellStart"/>
-      <w:r>
-        <w:rPr>
-          <w:sz w:val="24"/>
-          <w:szCs w:val="24"/>
-        </w:rPr>
-        <w:t>npm</w:t>
-      </w:r>
-      <w:proofErr w:type="spellEnd"/>
-      <w:r>
-        <w:rPr>
-          <w:sz w:val="24"/>
-          <w:szCs w:val="24"/>
-        </w:rPr>
-        <w:t xml:space="preserve"> run build</w:t>
-      </w:r>
-    </w:p>
-    <w:p>
-      <w:pPr>
-        <w:pStyle w:val="ListParagraph"/>
-        <w:numPr>
-          <w:ilvl w:val="0"/>
-          <w:numId w:val="1"/>
-        </w:numPr>
-        <w:rPr>
-          <w:sz w:val="24"/>
-          <w:szCs w:val="24"/>
-        </w:rPr>
-      </w:pPr>
       <w:r>
         <w:rPr>
           <w:sz w:val="24"/>
@@ -481,11 +470,6 @@
     </w:p>
     <w:p>
       <w:pPr>
-        <w:pStyle w:val="ListParagraph"/>
-        <w:numPr>
-          <w:ilvl w:val="1"/>
-          <w:numId w:val="1"/>
-        </w:numPr>
         <w:rPr>
           <w:sz w:val="24"/>
           <w:szCs w:val="24"/>
@@ -1306,7 +1290,6 @@
           <w:sz w:val="18"/>
           <w:szCs w:val="18"/>
         </w:rPr>
-        <w:lastRenderedPageBreak/>
         <w:t>WORKING PATH IN HOSTINGERR DISPLAYING IMG</w:t>
       </w:r>
     </w:p>

</xml_diff>